<commit_message>
feat(doc): add support for doc merge
1.support package
</commit_message>
<xml_diff>
--- a/poi-tl/src/test/resources/resume/resume.docx
+++ b/poi-tl/src/test/resources/resume/resume.docx
@@ -15,24 +15,69 @@
       </w:r>
     </w:p>
     <w:p/>
+    <w:bookmarkStart w:id="0" w:name="_MON_1698943744"/>
+    <w:bookmarkEnd w:id="0"/>
+    <w:p>
+      <w:r>
+        <w:object w:dxaOrig="1541" w:dyaOrig="1119">
+          <v:shapetype id="_x0000_t75" coordsize="21600,21600" o:spt="75" o:preferrelative="t" path="m@4@5l@4@11@9@11@9@5xe" filled="f" stroked="f">
+            <v:stroke joinstyle="miter"/>
+            <v:formulas>
+              <v:f eqn="if lineDrawn pixelLineWidth 0"/>
+              <v:f eqn="sum @0 1 0"/>
+              <v:f eqn="sum 0 0 @1"/>
+              <v:f eqn="prod @2 1 2"/>
+              <v:f eqn="prod @3 21600 pixelWidth"/>
+              <v:f eqn="prod @3 21600 pixelHeight"/>
+              <v:f eqn="sum @0 0 1"/>
+              <v:f eqn="prod @6 1 2"/>
+              <v:f eqn="prod @7 21600 pixelWidth"/>
+              <v:f eqn="sum @8 21600 0"/>
+              <v:f eqn="prod @7 21600 pixelHeight"/>
+              <v:f eqn="sum @10 21600 0"/>
+            </v:formulas>
+            <v:path o:extrusionok="f" gradientshapeok="t" o:connecttype="rect"/>
+            <o:lock v:ext="edit" aspectratio="t"/>
+          </v:shapetype>
+          <v:shape id="_x0000_i1026" type="#_x0000_t75" style="width:77.25pt;height:56.25pt" o:ole="">
+            <v:imagedata r:id="rId4" o:title=""/>
+          </v:shape>
+          <o:OLEObject Type="Embed" ProgID="Word.Document.12" ShapeID="_x0000_i1026" DrawAspect="Icon" ObjectID="_1698943769" r:id="rId5">
+            <o:FieldCodes>\s</o:FieldCodes>
+          </o:OLEObject>
+        </w:object>
+      </w:r>
+    </w:p>
+    <w:p/>
+    <w:bookmarkStart w:id="1" w:name="_MON_1698943760"/>
+    <w:bookmarkEnd w:id="1"/>
+    <w:p>
+      <w:r>
+        <w:object w:dxaOrig="1541" w:dyaOrig="1119">
+          <v:shape id="_x0000_i1029" type="#_x0000_t75" style="width:77.25pt;height:56.25pt" o:ole="">
+            <v:imagedata r:id="rId6" o:title=""/>
+          </v:shape>
+          <o:OLEObject Type="Embed" ProgID="Excel.Sheet.12" ShapeID="_x0000_i1029" DrawAspect="Icon" ObjectID="_1698943770" r:id="rId7"/>
+        </w:object>
+      </w:r>
+    </w:p>
+    <w:p>
+      <w:bookmarkStart w:id="2" w:name="_GoBack"/>
+      <w:bookmarkEnd w:id="2"/>
+    </w:p>
     <w:p/>
     <w:p>
-      <w:pPr>
-        <w:rPr>
-          <w:rFonts w:hint="eastAsia"/>
-        </w:rPr>
-      </w:pPr>
       <w:r>
         <w:rPr>
           <w:rFonts w:hint="eastAsia"/>
         </w:rPr>
         <w:t>{{</w:t>
       </w:r>
+      <w:proofErr w:type="spellStart"/>
       <w:r>
         <w:t>riskList</w:t>
       </w:r>
-      <w:bookmarkStart w:id="0" w:name="_GoBack"/>
-      <w:bookmarkEnd w:id="0"/>
+      <w:proofErr w:type="spellEnd"/>
       <w:r>
         <w:rPr>
           <w:rFonts w:hint="eastAsia"/>

</xml_diff>